<commit_message>
Add Unit Tests for adding a movie and adding an event
</commit_message>
<xml_diff>
--- a/Leerdoelen.docx
+++ b/Leerdoelen.docx
@@ -72,6 +72,147 @@
           <w:lang w:val="nl-NL"/>
         </w:rPr>
       </w:pPr>
+    </w:p>
+    <w:p>
+      <w:pPr>
+        <w:spacing w:after="0"/>
+        <w:rPr>
+          <w:lang w:val="nl-NL"/>
+        </w:rPr>
+      </w:pPr>
+      <w:r>
+        <w:rPr>
+          <w:b/>
+          <w:lang w:val="nl-NL"/>
+        </w:rPr>
+        <w:t>Structurering van softwaresystemen</w:t>
+      </w:r>
+    </w:p>
+    <w:p>
+      <w:pPr>
+        <w:spacing w:after="0"/>
+        <w:rPr>
+          <w:highlight w:val="green"/>
+          <w:lang w:val="nl-NL"/>
+        </w:rPr>
+      </w:pPr>
+      <w:r>
+        <w:rPr>
+          <w:highlight w:val="green"/>
+          <w:lang w:val="nl-NL"/>
+        </w:rPr>
+        <w:t>• Je kunt een klassendiagram opzetten als concept voor de implementatie van een probleem.</w:t>
+      </w:r>
+    </w:p>
+    <w:p>
+      <w:pPr>
+        <w:spacing w:after="0"/>
+        <w:rPr>
+          <w:highlight w:val="yellow"/>
+          <w:lang w:val="nl-NL"/>
+        </w:rPr>
+      </w:pPr>
+      <w:r>
+        <w:rPr>
+          <w:highlight w:val="yellow"/>
+          <w:lang w:val="nl-NL"/>
+        </w:rPr>
+        <w:t xml:space="preserve">• Je kunt een applicatie en klassendiagram </w:t>
+      </w:r>
+      <w:r>
+        <w:rPr>
+          <w:highlight w:val="yellow"/>
+          <w:lang w:val="nl-NL"/>
+        </w:rPr>
+        <w:t>realiseren die volledig overeenkomen.</w:t>
+      </w:r>
+    </w:p>
+    <w:p>
+      <w:pPr>
+        <w:spacing w:after="0"/>
+        <w:rPr>
+          <w:highlight w:val="green"/>
+          <w:lang w:val="nl-NL"/>
+        </w:rPr>
+      </w:pPr>
+      <w:r>
+        <w:rPr>
+          <w:highlight w:val="green"/>
+          <w:lang w:val="nl-NL"/>
+        </w:rPr>
+        <w:t>• Je kunt een applicatie programmeren waarin geen aantoonbare duplicatie in voorkomt.</w:t>
+      </w:r>
+    </w:p>
+    <w:p>
+      <w:pPr>
+        <w:spacing w:after="0"/>
+        <w:rPr>
+          <w:highlight w:val="green"/>
+          <w:lang w:val="nl-NL"/>
+        </w:rPr>
+      </w:pPr>
+      <w:r>
+        <w:rPr>
+          <w:highlight w:val="green"/>
+          <w:lang w:val="nl-NL"/>
+        </w:rPr>
+        <w:t>• Je kunt een applicatie programmeren met alleen maar klassen met een enkele verantwoordelijkheid.</w:t>
+      </w:r>
+    </w:p>
+    <w:p>
+      <w:pPr>
+        <w:spacing w:after="0"/>
+        <w:rPr>
+          <w:highlight w:val="green"/>
+          <w:lang w:val="nl-NL"/>
+        </w:rPr>
+      </w:pPr>
+      <w:r>
+        <w:rPr>
+          <w:highlight w:val="green"/>
+          <w:lang w:val="nl-NL"/>
+        </w:rPr>
+        <w:t xml:space="preserve">• Je kunt een applicatie programmeren die een correcte </w:t>
+      </w:r>
+      <w:proofErr w:type="spellStart"/>
+      <w:r>
+        <w:rPr>
+          <w:highlight w:val="green"/>
+          <w:lang w:val="nl-NL"/>
+        </w:rPr>
+        <w:t>encapsulatie</w:t>
+      </w:r>
+      <w:proofErr w:type="spellEnd"/>
+      <w:r>
+        <w:rPr>
+          <w:highlight w:val="green"/>
+          <w:lang w:val="nl-NL"/>
+        </w:rPr>
+        <w:t xml:space="preserve"> vertoont.</w:t>
+      </w:r>
+    </w:p>
+    <w:p>
+      <w:pPr>
+        <w:spacing w:after="0"/>
+        <w:rPr>
+          <w:lang w:val="nl-NL"/>
+        </w:rPr>
+      </w:pPr>
+    </w:p>
+    <w:p>
+      <w:pPr>
+        <w:spacing w:after="0"/>
+        <w:rPr>
+          <w:lang w:val="nl-NL"/>
+        </w:rPr>
+      </w:pPr>
+      <w:r>
+        <w:rPr>
+          <w:b/>
+          <w:lang w:val="nl-NL"/>
+        </w:rPr>
+        <w:t xml:space="preserve"> Generalisatie en abstractie</w:t>
+      </w:r>
       <w:bookmarkStart w:id="0" w:name="_GoBack"/>
       <w:bookmarkEnd w:id="0"/>
     </w:p>
@@ -79,37 +220,6 @@
       <w:pPr>
         <w:spacing w:after="0"/>
         <w:rPr>
-          <w:lang w:val="nl-NL"/>
-        </w:rPr>
-      </w:pPr>
-      <w:r>
-        <w:rPr>
-          <w:b/>
-          <w:lang w:val="nl-NL"/>
-        </w:rPr>
-        <w:t>Structurering van softwaresystemen</w:t>
-      </w:r>
-    </w:p>
-    <w:p>
-      <w:pPr>
-        <w:spacing w:after="0"/>
-        <w:rPr>
-          <w:highlight w:val="green"/>
-          <w:lang w:val="nl-NL"/>
-        </w:rPr>
-      </w:pPr>
-      <w:r>
-        <w:rPr>
-          <w:highlight w:val="green"/>
-          <w:lang w:val="nl-NL"/>
-        </w:rPr>
-        <w:t>• Je kunt een klassendiagram opzetten als concept voor de implementatie van een probleem.</w:t>
-      </w:r>
-    </w:p>
-    <w:p>
-      <w:pPr>
-        <w:spacing w:after="0"/>
-        <w:rPr>
           <w:highlight w:val="yellow"/>
           <w:lang w:val="nl-NL"/>
         </w:rPr>
@@ -119,364 +229,261 @@
           <w:highlight w:val="yellow"/>
           <w:lang w:val="nl-NL"/>
         </w:rPr>
-        <w:t xml:space="preserve">• Je kunt een applicatie en klassendiagram </w:t>
-      </w:r>
+        <w:t>• Je kunt een klassendiagram opzetten waarin een oplossing voor variaties is verwerkt en onderbouwd.</w:t>
+      </w:r>
+    </w:p>
+    <w:p>
+      <w:pPr>
+        <w:spacing w:after="0"/>
+        <w:rPr>
+          <w:lang w:val="nl-NL"/>
+        </w:rPr>
+      </w:pPr>
       <w:r>
         <w:rPr>
           <w:highlight w:val="yellow"/>
           <w:lang w:val="nl-NL"/>
         </w:rPr>
-        <w:t>realiseren die volledig overeenkomen.</w:t>
-      </w:r>
-    </w:p>
-    <w:p>
-      <w:pPr>
-        <w:spacing w:after="0"/>
-        <w:rPr>
-          <w:highlight w:val="green"/>
-          <w:lang w:val="nl-NL"/>
-        </w:rPr>
-      </w:pPr>
-      <w:r>
-        <w:rPr>
-          <w:highlight w:val="green"/>
-          <w:lang w:val="nl-NL"/>
-        </w:rPr>
-        <w:t>• Je kunt een applicatie programmeren waarin geen aantoonbare duplicatie in voorkomt.</w:t>
-      </w:r>
-    </w:p>
-    <w:p>
-      <w:pPr>
-        <w:spacing w:after="0"/>
-        <w:rPr>
-          <w:highlight w:val="green"/>
-          <w:lang w:val="nl-NL"/>
-        </w:rPr>
-      </w:pPr>
-      <w:r>
-        <w:rPr>
-          <w:highlight w:val="green"/>
-          <w:lang w:val="nl-NL"/>
-        </w:rPr>
-        <w:t>• Je kunt een applicatie programmeren met alleen maar klassen met een enkele verantwoordelijkheid.</w:t>
-      </w:r>
-    </w:p>
-    <w:p>
-      <w:pPr>
-        <w:spacing w:after="0"/>
-        <w:rPr>
-          <w:highlight w:val="green"/>
-          <w:lang w:val="nl-NL"/>
-        </w:rPr>
-      </w:pPr>
-      <w:r>
-        <w:rPr>
-          <w:highlight w:val="green"/>
-          <w:lang w:val="nl-NL"/>
-        </w:rPr>
-        <w:t xml:space="preserve">• Je kunt een applicatie programmeren die een correcte </w:t>
+        <w:t>• Je kunt een databaseontwerp opzetten waarin een oplossing voor variaties is verwerkt en onderbouwd.</w:t>
+      </w:r>
+    </w:p>
+    <w:p>
+      <w:pPr>
+        <w:spacing w:after="0"/>
+        <w:rPr>
+          <w:lang w:val="nl-NL"/>
+        </w:rPr>
+      </w:pPr>
+      <w:r>
+        <w:rPr>
+          <w:highlight w:val="yellow"/>
+          <w:lang w:val="nl-NL"/>
+        </w:rPr>
+        <w:t xml:space="preserve">• Je kunt een applicatie en klassendiagram met </w:t>
       </w:r>
       <w:proofErr w:type="spellStart"/>
       <w:r>
         <w:rPr>
-          <w:highlight w:val="green"/>
-          <w:lang w:val="nl-NL"/>
-        </w:rPr>
-        <w:t>encapsulatie</w:t>
+          <w:highlight w:val="yellow"/>
+          <w:lang w:val="nl-NL"/>
+        </w:rPr>
+        <w:t>inheritance</w:t>
       </w:r>
       <w:proofErr w:type="spellEnd"/>
       <w:r>
         <w:rPr>
-          <w:highlight w:val="green"/>
-          <w:lang w:val="nl-NL"/>
-        </w:rPr>
-        <w:t xml:space="preserve"> vertoont.</w:t>
-      </w:r>
-    </w:p>
-    <w:p>
-      <w:pPr>
-        <w:spacing w:after="0"/>
-        <w:rPr>
-          <w:lang w:val="nl-NL"/>
-        </w:rPr>
-      </w:pPr>
-    </w:p>
-    <w:p>
-      <w:pPr>
-        <w:spacing w:after="0"/>
-        <w:rPr>
-          <w:lang w:val="nl-NL"/>
-        </w:rPr>
-      </w:pPr>
-      <w:r>
-        <w:rPr>
-          <w:b/>
-          <w:lang w:val="nl-NL"/>
-        </w:rPr>
-        <w:t xml:space="preserve"> Generalisatie en abstractie</w:t>
-      </w:r>
-    </w:p>
-    <w:p>
-      <w:pPr>
-        <w:spacing w:after="0"/>
-        <w:rPr>
           <w:highlight w:val="yellow"/>
           <w:lang w:val="nl-NL"/>
         </w:rPr>
+        <w:t>, abstracte klassen en interfaces volledig overeen laten komen.</w:t>
+      </w:r>
+    </w:p>
+    <w:p>
+      <w:pPr>
+        <w:spacing w:after="0"/>
+        <w:rPr>
+          <w:lang w:val="nl-NL"/>
+        </w:rPr>
       </w:pPr>
       <w:r>
         <w:rPr>
           <w:highlight w:val="yellow"/>
           <w:lang w:val="nl-NL"/>
         </w:rPr>
-        <w:t>• Je kunt een klassendiagram opzetten waarin een oplossing voor variaties is verwerkt en onderbouwd.</w:t>
-      </w:r>
-    </w:p>
-    <w:p>
-      <w:pPr>
-        <w:spacing w:after="0"/>
-        <w:rPr>
-          <w:lang w:val="nl-NL"/>
-        </w:rPr>
-      </w:pPr>
-      <w:r>
+        <w:t>• Je kunt op een correcte manier gespecialiseerde functionaliteit verwerken in een afgeleide klasse.</w:t>
+      </w:r>
+    </w:p>
+    <w:p>
+      <w:pPr>
+        <w:spacing w:after="0"/>
+        <w:rPr>
+          <w:lang w:val="nl-NL"/>
+        </w:rPr>
+      </w:pPr>
+    </w:p>
+    <w:p>
+      <w:pPr>
+        <w:spacing w:after="0"/>
+        <w:rPr>
+          <w:b/>
+          <w:lang w:val="nl-NL"/>
+        </w:rPr>
+      </w:pPr>
+      <w:r>
+        <w:rPr>
+          <w:b/>
+          <w:lang w:val="nl-NL"/>
+        </w:rPr>
+        <w:t xml:space="preserve"> Ontwerpen</w:t>
+      </w:r>
+    </w:p>
+    <w:p>
+      <w:pPr>
+        <w:spacing w:after="0"/>
+        <w:rPr>
+          <w:highlight w:val="green"/>
+          <w:lang w:val="nl-NL"/>
+        </w:rPr>
+      </w:pPr>
+      <w:r>
+        <w:rPr>
+          <w:highlight w:val="green"/>
+          <w:lang w:val="nl-NL"/>
+        </w:rPr>
+        <w:t xml:space="preserve">• Je kunt op basis van zelf opgestelde </w:t>
+      </w:r>
+      <w:proofErr w:type="spellStart"/>
+      <w:r>
+        <w:rPr>
+          <w:highlight w:val="green"/>
+          <w:lang w:val="nl-NL"/>
+        </w:rPr>
+        <w:t>use</w:t>
+      </w:r>
+      <w:proofErr w:type="spellEnd"/>
+      <w:r>
+        <w:rPr>
+          <w:highlight w:val="green"/>
+          <w:lang w:val="nl-NL"/>
+        </w:rPr>
+        <w:t xml:space="preserve"> cases een klassendiagram modelleren waarin gemaakte keuzes en afgevallen alternatieve keuzes onderbouwd zijn.</w:t>
+      </w:r>
+    </w:p>
+    <w:p>
+      <w:pPr>
+        <w:spacing w:after="0"/>
+        <w:rPr>
+          <w:highlight w:val="green"/>
+          <w:lang w:val="nl-NL"/>
+        </w:rPr>
+      </w:pPr>
+      <w:r>
+        <w:rPr>
+          <w:highlight w:val="green"/>
+          <w:lang w:val="nl-NL"/>
+        </w:rPr>
+        <w:t>• Je kunt verklaren waarom abstractie in een softwaresysteem onderhoud vergemakkelijkt en hoe dit tot uiting komt in een geïmplementeerd systeem.</w:t>
+      </w:r>
+    </w:p>
+    <w:p>
+      <w:pPr>
+        <w:spacing w:after="0"/>
+        <w:rPr>
+          <w:lang w:val="nl-NL"/>
+        </w:rPr>
+      </w:pPr>
+      <w:r>
+        <w:rPr>
+          <w:highlight w:val="green"/>
+          <w:lang w:val="nl-NL"/>
+        </w:rPr>
+        <w:t>• Je kunt de benodigde infrastructuur ten behoeve van het gebruik van het systeem schetsen in een netwerktekening.</w:t>
+      </w:r>
+      <w:r>
+        <w:rPr>
+          <w:lang w:val="nl-NL"/>
+        </w:rPr>
+        <w:t xml:space="preserve"> </w:t>
+      </w:r>
+    </w:p>
+    <w:p>
+      <w:pPr>
+        <w:spacing w:after="0"/>
+        <w:rPr>
+          <w:b/>
+          <w:lang w:val="nl-NL"/>
+        </w:rPr>
+      </w:pPr>
+    </w:p>
+    <w:p>
+      <w:pPr>
+        <w:spacing w:after="0"/>
+        <w:rPr>
+          <w:b/>
+          <w:lang w:val="nl-NL"/>
+        </w:rPr>
+      </w:pPr>
+      <w:r>
+        <w:rPr>
+          <w:b/>
+          <w:lang w:val="nl-NL"/>
+        </w:rPr>
+        <w:t xml:space="preserve"> Integratie van softwaresystemen</w:t>
+      </w:r>
+    </w:p>
+    <w:p>
+      <w:pPr>
+        <w:spacing w:after="0"/>
         <w:rPr>
           <w:highlight w:val="yellow"/>
           <w:lang w:val="nl-NL"/>
         </w:rPr>
-        <w:t>• Je kunt een databaseontwerp opzetten waarin een oplossing voor variaties is verwerkt en onderbouwd.</w:t>
-      </w:r>
-    </w:p>
-    <w:p>
-      <w:pPr>
-        <w:spacing w:after="0"/>
-        <w:rPr>
-          <w:lang w:val="nl-NL"/>
-        </w:rPr>
       </w:pPr>
       <w:r>
         <w:rPr>
           <w:highlight w:val="yellow"/>
           <w:lang w:val="nl-NL"/>
         </w:rPr>
-        <w:t xml:space="preserve">• Je kunt een applicatie en klassendiagram met </w:t>
-      </w:r>
-      <w:proofErr w:type="spellStart"/>
-      <w:r>
+        <w:t>• Je kunt een extern softwarecomponent integreren in een zelf opgezette applicatie.</w:t>
+      </w:r>
+    </w:p>
+    <w:p>
+      <w:pPr>
+        <w:spacing w:after="0"/>
         <w:rPr>
           <w:highlight w:val="yellow"/>
           <w:lang w:val="nl-NL"/>
         </w:rPr>
-        <w:t>inheritance</w:t>
-      </w:r>
-      <w:proofErr w:type="spellEnd"/>
+      </w:pPr>
       <w:r>
         <w:rPr>
           <w:highlight w:val="yellow"/>
           <w:lang w:val="nl-NL"/>
         </w:rPr>
-        <w:t>, abstracte klassen en interfaces volledig overeen laten komen.</w:t>
-      </w:r>
-    </w:p>
-    <w:p>
-      <w:pPr>
-        <w:spacing w:after="0"/>
-        <w:rPr>
-          <w:lang w:val="nl-NL"/>
-        </w:rPr>
-      </w:pPr>
+        <w:t xml:space="preserve">• </w:t>
+      </w:r>
       <w:r>
         <w:rPr>
           <w:highlight w:val="yellow"/>
           <w:lang w:val="nl-NL"/>
         </w:rPr>
-        <w:t>• Je kunt op een correcte manier gespecialiseerde functionaliteit verwerken in een afgeleide klasse.</w:t>
-      </w:r>
-    </w:p>
-    <w:p>
-      <w:pPr>
-        <w:spacing w:after="0"/>
-        <w:rPr>
-          <w:lang w:val="nl-NL"/>
-        </w:rPr>
-      </w:pPr>
-    </w:p>
-    <w:p>
-      <w:pPr>
-        <w:spacing w:after="0"/>
-        <w:rPr>
-          <w:b/>
-          <w:lang w:val="nl-NL"/>
-        </w:rPr>
-      </w:pPr>
-      <w:r>
-        <w:rPr>
-          <w:b/>
-          <w:lang w:val="nl-NL"/>
-        </w:rPr>
-        <w:t xml:space="preserve"> Ontwerpen</w:t>
-      </w:r>
-    </w:p>
-    <w:p>
-      <w:pPr>
-        <w:spacing w:after="0"/>
-        <w:rPr>
-          <w:highlight w:val="green"/>
-          <w:lang w:val="nl-NL"/>
-        </w:rPr>
-      </w:pPr>
-      <w:r>
-        <w:rPr>
-          <w:highlight w:val="green"/>
-          <w:lang w:val="nl-NL"/>
-        </w:rPr>
-        <w:t xml:space="preserve">• Je kunt op basis van zelf opgestelde </w:t>
-      </w:r>
-      <w:proofErr w:type="spellStart"/>
-      <w:r>
-        <w:rPr>
-          <w:highlight w:val="green"/>
-          <w:lang w:val="nl-NL"/>
-        </w:rPr>
-        <w:t>use</w:t>
-      </w:r>
-      <w:proofErr w:type="spellEnd"/>
-      <w:r>
-        <w:rPr>
-          <w:highlight w:val="green"/>
-          <w:lang w:val="nl-NL"/>
-        </w:rPr>
-        <w:t xml:space="preserve"> cases een klassendiagram modelleren waarin gemaakte keuzes en afgevallen alternatieve keuzes onderbouwd zijn.</w:t>
-      </w:r>
-    </w:p>
-    <w:p>
-      <w:pPr>
-        <w:spacing w:after="0"/>
-        <w:rPr>
-          <w:highlight w:val="green"/>
-          <w:lang w:val="nl-NL"/>
-        </w:rPr>
-      </w:pPr>
-      <w:r>
-        <w:rPr>
-          <w:highlight w:val="green"/>
-          <w:lang w:val="nl-NL"/>
-        </w:rPr>
-        <w:t>• Je kunt verklaren waarom abstractie in een softwaresysteem onderhoud vergemakkelijkt en hoe dit tot uiting komt in een geïmplementeerd systeem.</w:t>
-      </w:r>
-    </w:p>
-    <w:p>
-      <w:pPr>
-        <w:spacing w:after="0"/>
-        <w:rPr>
-          <w:lang w:val="nl-NL"/>
-        </w:rPr>
-      </w:pPr>
-      <w:r>
-        <w:rPr>
-          <w:highlight w:val="green"/>
-          <w:lang w:val="nl-NL"/>
-        </w:rPr>
-        <w:t>• Je kunt de benodigde infrastructuur ten behoeve van het gebruik van het systeem schetsen in een netwerktekening.</w:t>
+        <w:t>Je kunt in een zelf opgezet klassendiagram samenhangende klassen herkennen, deze bundelen in componenten, en deze structuur verwerken in een applicatie.</w:t>
+      </w:r>
+    </w:p>
+    <w:p>
+      <w:pPr>
+        <w:spacing w:after="0"/>
+        <w:rPr>
+          <w:lang w:val="nl-NL"/>
+        </w:rPr>
+      </w:pPr>
+      <w:r>
+        <w:rPr>
+          <w:highlight w:val="yellow"/>
+          <w:lang w:val="nl-NL"/>
+        </w:rPr>
+        <w:t>• Je kunt databasecode ontkoppelen van de rest van het systeem.</w:t>
+      </w:r>
+    </w:p>
+    <w:p>
+      <w:pPr>
+        <w:spacing w:after="0"/>
+        <w:rPr>
+          <w:lang w:val="nl-NL"/>
+        </w:rPr>
+      </w:pPr>
+      <w:r>
+        <w:rPr>
+          <w:highlight w:val="yellow"/>
+          <w:lang w:val="nl-NL"/>
+        </w:rPr>
+        <w:t>• Je kunt unit testen opstellen om de logica van een zelf opgezet systeem te testen.</w:t>
       </w:r>
       <w:r>
         <w:rPr>
           <w:lang w:val="nl-NL"/>
         </w:rPr>
         <w:t xml:space="preserve"> </w:t>
-      </w:r>
-    </w:p>
-    <w:p>
-      <w:pPr>
-        <w:spacing w:after="0"/>
-        <w:rPr>
-          <w:b/>
-          <w:lang w:val="nl-NL"/>
-        </w:rPr>
-      </w:pPr>
-    </w:p>
-    <w:p>
-      <w:pPr>
-        <w:spacing w:after="0"/>
-        <w:rPr>
-          <w:b/>
-          <w:lang w:val="nl-NL"/>
-        </w:rPr>
-      </w:pPr>
-      <w:r>
-        <w:rPr>
-          <w:b/>
-          <w:lang w:val="nl-NL"/>
-        </w:rPr>
-        <w:t xml:space="preserve"> Integratie van softwaresystemen</w:t>
-      </w:r>
-    </w:p>
-    <w:p>
-      <w:pPr>
-        <w:spacing w:after="0"/>
-        <w:rPr>
-          <w:highlight w:val="yellow"/>
-          <w:lang w:val="nl-NL"/>
-        </w:rPr>
-      </w:pPr>
-      <w:r>
-        <w:rPr>
-          <w:highlight w:val="yellow"/>
-          <w:lang w:val="nl-NL"/>
-        </w:rPr>
-        <w:t>• Je kunt een extern softwarecomponent integreren in een zelf opgezette applicatie.</w:t>
-      </w:r>
-    </w:p>
-    <w:p>
-      <w:pPr>
-        <w:spacing w:after="0"/>
-        <w:rPr>
-          <w:highlight w:val="yellow"/>
-          <w:lang w:val="nl-NL"/>
-        </w:rPr>
-      </w:pPr>
-      <w:r>
-        <w:rPr>
-          <w:highlight w:val="yellow"/>
-          <w:lang w:val="nl-NL"/>
-        </w:rPr>
-        <w:t xml:space="preserve">• </w:t>
-      </w:r>
-      <w:r>
-        <w:rPr>
-          <w:highlight w:val="yellow"/>
-          <w:lang w:val="nl-NL"/>
-        </w:rPr>
-        <w:t>Je kunt in een zelf opgezet klassendiagram samenhangende klassen herkennen, deze bundelen in componenten, en deze structuur verwerken in een applicatie.</w:t>
-      </w:r>
-    </w:p>
-    <w:p>
-      <w:pPr>
-        <w:spacing w:after="0"/>
-        <w:rPr>
-          <w:lang w:val="nl-NL"/>
-        </w:rPr>
-      </w:pPr>
-      <w:r>
-        <w:rPr>
-          <w:highlight w:val="yellow"/>
-          <w:lang w:val="nl-NL"/>
-        </w:rPr>
-        <w:t>• Je kunt databasecode ontkoppelen van de rest van het systeem.</w:t>
-      </w:r>
-    </w:p>
-    <w:p>
-      <w:pPr>
-        <w:spacing w:after="0"/>
-        <w:rPr>
-          <w:lang w:val="nl-NL"/>
-        </w:rPr>
-      </w:pPr>
-      <w:r>
-        <w:rPr>
-          <w:lang w:val="nl-NL"/>
-        </w:rPr>
-        <w:t xml:space="preserve">• Je kunt unit testen opstellen om de logica van een zelf opgezet systeem te testen. </w:t>
       </w:r>
     </w:p>
     <w:p>

</xml_diff>

<commit_message>
Add fully functional book page and GetSeats() method
</commit_message>
<xml_diff>
--- a/Leerdoelen.docx
+++ b/Leerdoelen.docx
@@ -108,23 +108,16 @@
       <w:pPr>
         <w:spacing w:after="0"/>
         <w:rPr>
-          <w:highlight w:val="yellow"/>
-          <w:lang w:val="nl-NL"/>
-        </w:rPr>
-      </w:pPr>
-      <w:r>
-        <w:rPr>
-          <w:highlight w:val="yellow"/>
-          <w:lang w:val="nl-NL"/>
-        </w:rPr>
-        <w:t xml:space="preserve">• Je kunt een applicatie en klassendiagram </w:t>
-      </w:r>
-      <w:r>
-        <w:rPr>
-          <w:highlight w:val="yellow"/>
-          <w:lang w:val="nl-NL"/>
-        </w:rPr>
-        <w:t>realiseren die volledig overeenkomen.</w:t>
+          <w:highlight w:val="green"/>
+          <w:lang w:val="nl-NL"/>
+        </w:rPr>
+      </w:pPr>
+      <w:r>
+        <w:rPr>
+          <w:highlight w:val="green"/>
+          <w:lang w:val="nl-NL"/>
+        </w:rPr>
+        <w:t>• Je kunt een applicatie en klassendiagram realiseren die volledig overeenkomen.</w:t>
       </w:r>
     </w:p>
     <w:p>
@@ -213,20 +206,18 @@
         </w:rPr>
         <w:t xml:space="preserve"> Generalisatie en abstractie</w:t>
       </w:r>
-      <w:bookmarkStart w:id="0" w:name="_GoBack"/>
-      <w:bookmarkEnd w:id="0"/>
-    </w:p>
-    <w:p>
-      <w:pPr>
-        <w:spacing w:after="0"/>
-        <w:rPr>
-          <w:highlight w:val="yellow"/>
-          <w:lang w:val="nl-NL"/>
-        </w:rPr>
-      </w:pPr>
-      <w:r>
-        <w:rPr>
-          <w:highlight w:val="yellow"/>
+    </w:p>
+    <w:p>
+      <w:pPr>
+        <w:spacing w:after="0"/>
+        <w:rPr>
+          <w:highlight w:val="green"/>
+          <w:lang w:val="nl-NL"/>
+        </w:rPr>
+      </w:pPr>
+      <w:r>
+        <w:rPr>
+          <w:highlight w:val="green"/>
           <w:lang w:val="nl-NL"/>
         </w:rPr>
         <w:t>• Je kunt een klassendiagram opzetten waarin een oplossing voor variaties is verwerkt en onderbouwd.</w:t>
@@ -236,12 +227,13 @@
       <w:pPr>
         <w:spacing w:after="0"/>
         <w:rPr>
-          <w:lang w:val="nl-NL"/>
-        </w:rPr>
-      </w:pPr>
-      <w:r>
-        <w:rPr>
-          <w:highlight w:val="yellow"/>
+          <w:highlight w:val="green"/>
+          <w:lang w:val="nl-NL"/>
+        </w:rPr>
+      </w:pPr>
+      <w:r>
+        <w:rPr>
+          <w:highlight w:val="green"/>
           <w:lang w:val="nl-NL"/>
         </w:rPr>
         <w:t>• Je kunt een databaseontwerp opzetten waarin een oplossing voor variaties is verwerkt en onderbouwd.</w:t>
@@ -251,12 +243,13 @@
       <w:pPr>
         <w:spacing w:after="0"/>
         <w:rPr>
-          <w:lang w:val="nl-NL"/>
-        </w:rPr>
-      </w:pPr>
-      <w:r>
-        <w:rPr>
-          <w:highlight w:val="yellow"/>
+          <w:highlight w:val="green"/>
+          <w:lang w:val="nl-NL"/>
+        </w:rPr>
+      </w:pPr>
+      <w:r>
+        <w:rPr>
+          <w:highlight w:val="green"/>
           <w:lang w:val="nl-NL"/>
         </w:rPr>
         <w:t xml:space="preserve">• Je kunt een applicatie en klassendiagram met </w:t>
@@ -264,7 +257,7 @@
       <w:proofErr w:type="spellStart"/>
       <w:r>
         <w:rPr>
-          <w:highlight w:val="yellow"/>
+          <w:highlight w:val="green"/>
           <w:lang w:val="nl-NL"/>
         </w:rPr>
         <w:t>inheritance</w:t>
@@ -272,7 +265,7 @@
       <w:proofErr w:type="spellEnd"/>
       <w:r>
         <w:rPr>
-          <w:highlight w:val="yellow"/>
+          <w:highlight w:val="green"/>
           <w:lang w:val="nl-NL"/>
         </w:rPr>
         <w:t>, abstracte klassen en interfaces volledig overeen laten komen.</w:t>
@@ -287,7 +280,7 @@
       </w:pPr>
       <w:r>
         <w:rPr>
-          <w:highlight w:val="yellow"/>
+          <w:highlight w:val="green"/>
           <w:lang w:val="nl-NL"/>
         </w:rPr>
         <w:t>• Je kunt op een correcte manier gespecialiseerde functionaliteit verwerken in een afgeleide klasse.</w:t>
@@ -415,13 +408,13 @@
       <w:pPr>
         <w:spacing w:after="0"/>
         <w:rPr>
-          <w:highlight w:val="yellow"/>
-          <w:lang w:val="nl-NL"/>
-        </w:rPr>
-      </w:pPr>
-      <w:r>
-        <w:rPr>
-          <w:highlight w:val="yellow"/>
+          <w:highlight w:val="green"/>
+          <w:lang w:val="nl-NL"/>
+        </w:rPr>
+      </w:pPr>
+      <w:r>
+        <w:rPr>
+          <w:highlight w:val="green"/>
           <w:lang w:val="nl-NL"/>
         </w:rPr>
         <w:t>• Je kunt een extern softwarecomponent integreren in een zelf opgezette applicatie.</w:t>
@@ -431,35 +424,29 @@
       <w:pPr>
         <w:spacing w:after="0"/>
         <w:rPr>
-          <w:highlight w:val="yellow"/>
-          <w:lang w:val="nl-NL"/>
-        </w:rPr>
-      </w:pPr>
-      <w:r>
-        <w:rPr>
-          <w:highlight w:val="yellow"/>
-          <w:lang w:val="nl-NL"/>
-        </w:rPr>
-        <w:t xml:space="preserve">• </w:t>
-      </w:r>
-      <w:r>
-        <w:rPr>
-          <w:highlight w:val="yellow"/>
-          <w:lang w:val="nl-NL"/>
-        </w:rPr>
-        <w:t>Je kunt in een zelf opgezet klassendiagram samenhangende klassen herkennen, deze bundelen in componenten, en deze structuur verwerken in een applicatie.</w:t>
-      </w:r>
-    </w:p>
-    <w:p>
-      <w:pPr>
-        <w:spacing w:after="0"/>
-        <w:rPr>
-          <w:lang w:val="nl-NL"/>
-        </w:rPr>
-      </w:pPr>
-      <w:r>
-        <w:rPr>
-          <w:highlight w:val="yellow"/>
+          <w:highlight w:val="green"/>
+          <w:lang w:val="nl-NL"/>
+        </w:rPr>
+      </w:pPr>
+      <w:r>
+        <w:rPr>
+          <w:highlight w:val="green"/>
+          <w:lang w:val="nl-NL"/>
+        </w:rPr>
+        <w:t>• Je kunt in een zelf opgezet klassendiagram samenhangende klassen herkennen, deze bundelen in componenten, en deze structuur verwerken in een applicatie.</w:t>
+      </w:r>
+    </w:p>
+    <w:p>
+      <w:pPr>
+        <w:spacing w:after="0"/>
+        <w:rPr>
+          <w:highlight w:val="green"/>
+          <w:lang w:val="nl-NL"/>
+        </w:rPr>
+      </w:pPr>
+      <w:r>
+        <w:rPr>
+          <w:highlight w:val="green"/>
           <w:lang w:val="nl-NL"/>
         </w:rPr>
         <w:t>• Je kunt databasecode ontkoppelen van de rest van het systeem.</w:t>
@@ -474,7 +461,7 @@
       </w:pPr>
       <w:r>
         <w:rPr>
-          <w:highlight w:val="yellow"/>
+          <w:highlight w:val="green"/>
           <w:lang w:val="nl-NL"/>
         </w:rPr>
         <w:t>• Je kunt unit testen opstellen om de logica van een zelf opgezet systeem te testen.</w:t>
@@ -702,7 +689,7 @@
           <w:lang w:val="nl-NL"/>
         </w:rPr>
       </w:pPr>
-      <w:bookmarkStart w:id="1" w:name="_Hlk501528639"/>
+      <w:bookmarkStart w:id="0" w:name="_Hlk501528639"/>
       <w:r>
         <w:rPr>
           <w:highlight w:val="green"/>
@@ -710,92 +697,101 @@
         </w:rPr>
         <w:t xml:space="preserve">• </w:t>
       </w:r>
+      <w:bookmarkEnd w:id="0"/>
+      <w:r>
+        <w:rPr>
+          <w:highlight w:val="green"/>
+          <w:lang w:val="nl-NL"/>
+        </w:rPr>
+        <w:t>Je kunt een webapplicatie opzetten conform het MVC-patroon.</w:t>
+      </w:r>
+    </w:p>
+    <w:p>
+      <w:pPr>
+        <w:spacing w:after="0"/>
+        <w:rPr>
+          <w:highlight w:val="green"/>
+          <w:lang w:val="nl-NL"/>
+        </w:rPr>
+      </w:pPr>
+      <w:r>
+        <w:rPr>
+          <w:highlight w:val="green"/>
+          <w:lang w:val="nl-NL"/>
+        </w:rPr>
+        <w:t>• Je kunt een applicatie opzetten waarbij meerdere soorten grafische interfaces voor beschikbaar zijn gesteld.</w:t>
+      </w:r>
+    </w:p>
+    <w:p>
+      <w:pPr>
+        <w:spacing w:after="0"/>
+        <w:rPr>
+          <w:lang w:val="nl-NL"/>
+        </w:rPr>
+      </w:pPr>
+      <w:r>
+        <w:rPr>
+          <w:highlight w:val="green"/>
+          <w:lang w:val="nl-NL"/>
+        </w:rPr>
+        <w:t xml:space="preserve">• Je kunt een lokaal opgezette applicatie met database </w:t>
+      </w:r>
+      <w:proofErr w:type="spellStart"/>
+      <w:r>
+        <w:rPr>
+          <w:highlight w:val="green"/>
+          <w:lang w:val="nl-NL"/>
+        </w:rPr>
+        <w:t>deployen</w:t>
+      </w:r>
+      <w:proofErr w:type="spellEnd"/>
+      <w:r>
+        <w:rPr>
+          <w:highlight w:val="green"/>
+          <w:lang w:val="nl-NL"/>
+        </w:rPr>
+        <w:t xml:space="preserve"> en beschikbaar stellen in een gehoste omgeving.</w:t>
+      </w:r>
+      <w:r>
+        <w:rPr>
+          <w:lang w:val="nl-NL"/>
+        </w:rPr>
+        <w:t xml:space="preserve"> </w:t>
+      </w:r>
+    </w:p>
+    <w:p>
+      <w:pPr>
+        <w:spacing w:after="0"/>
+        <w:rPr>
+          <w:b/>
+          <w:lang w:val="nl-NL"/>
+        </w:rPr>
+      </w:pPr>
+    </w:p>
+    <w:p>
+      <w:pPr>
+        <w:spacing w:after="0"/>
+        <w:rPr>
+          <w:b/>
+          <w:lang w:val="nl-NL"/>
+        </w:rPr>
+      </w:pPr>
+      <w:proofErr w:type="spellStart"/>
+      <w:r>
+        <w:rPr>
+          <w:b/>
+          <w:lang w:val="nl-NL"/>
+        </w:rPr>
+        <w:t>Requirement</w:t>
+      </w:r>
+      <w:bookmarkStart w:id="1" w:name="_GoBack"/>
       <w:bookmarkEnd w:id="1"/>
       <w:r>
         <w:rPr>
-          <w:highlight w:val="green"/>
-          <w:lang w:val="nl-NL"/>
-        </w:rPr>
-        <w:t>Je kunt een webapplicatie opzetten conform het MVC-patroon.</w:t>
-      </w:r>
-    </w:p>
-    <w:p>
-      <w:pPr>
-        <w:spacing w:after="0"/>
-        <w:rPr>
-          <w:highlight w:val="green"/>
-          <w:lang w:val="nl-NL"/>
-        </w:rPr>
-      </w:pPr>
-      <w:r>
-        <w:rPr>
-          <w:highlight w:val="green"/>
-          <w:lang w:val="nl-NL"/>
-        </w:rPr>
-        <w:t>• Je kunt een applicatie opzetten waarbij meerdere soorten grafische interfaces voor beschikbaar zijn gesteld.</w:t>
-      </w:r>
-    </w:p>
-    <w:p>
-      <w:pPr>
-        <w:spacing w:after="0"/>
-        <w:rPr>
-          <w:lang w:val="nl-NL"/>
-        </w:rPr>
-      </w:pPr>
-      <w:r>
-        <w:rPr>
-          <w:highlight w:val="green"/>
-          <w:lang w:val="nl-NL"/>
-        </w:rPr>
-        <w:t xml:space="preserve">• Je kunt een lokaal opgezette applicatie met database </w:t>
-      </w:r>
-      <w:proofErr w:type="spellStart"/>
-      <w:r>
-        <w:rPr>
-          <w:highlight w:val="green"/>
-          <w:lang w:val="nl-NL"/>
-        </w:rPr>
-        <w:t>deployen</w:t>
-      </w:r>
-      <w:proofErr w:type="spellEnd"/>
-      <w:r>
-        <w:rPr>
-          <w:highlight w:val="green"/>
-          <w:lang w:val="nl-NL"/>
-        </w:rPr>
-        <w:t xml:space="preserve"> en beschikbaar stellen in een gehoste omgeving.</w:t>
-      </w:r>
-      <w:r>
-        <w:rPr>
-          <w:lang w:val="nl-NL"/>
-        </w:rPr>
-        <w:t xml:space="preserve"> </w:t>
-      </w:r>
-    </w:p>
-    <w:p>
-      <w:pPr>
-        <w:spacing w:after="0"/>
-        <w:rPr>
-          <w:b/>
-          <w:lang w:val="nl-NL"/>
-        </w:rPr>
-      </w:pPr>
-    </w:p>
-    <w:p>
-      <w:pPr>
-        <w:spacing w:after="0"/>
-        <w:rPr>
-          <w:b/>
-          <w:lang w:val="nl-NL"/>
-        </w:rPr>
-      </w:pPr>
-      <w:proofErr w:type="spellStart"/>
-      <w:r>
-        <w:rPr>
-          <w:b/>
-          <w:lang w:val="nl-NL"/>
-        </w:rPr>
-        <w:t>Requirements</w:t>
+          <w:b/>
+          <w:lang w:val="nl-NL"/>
+        </w:rPr>
+        <w:t>s</w:t>
       </w:r>
       <w:proofErr w:type="spellEnd"/>
       <w:r>

</xml_diff>